<commit_message>
fullført map, dag 5
</commit_message>
<xml_diff>
--- a/interessegruppe_logg.docx
+++ b/interessegruppe_logg.docx
@@ -684,6 +684,188 @@
         </w:rPr>
       </w:pPr>
     </w:p>
+    <w:p>
+      <w:pPr>
+        <w:rPr>
+          <w:lang w:val="nb-NO"/>
+        </w:rPr>
+      </w:pPr>
+    </w:p>
+    <w:p>
+      <w:pPr>
+        <w:rPr>
+          <w:lang w:val="nb-NO"/>
+        </w:rPr>
+      </w:pPr>
+      <w:r>
+        <w:rPr>
+          <w:lang w:val="nb-NO"/>
+        </w:rPr>
+        <w:t xml:space="preserve">Dag </w:t>
+      </w:r>
+      <w:r>
+        <w:rPr>
+          <w:lang w:val="nb-NO"/>
+        </w:rPr>
+        <w:t>3</w:t>
+      </w:r>
+    </w:p>
+    <w:tbl>
+      <w:tblPr>
+        <w:tblStyle w:val="TableGrid"/>
+        <w:tblW w:w="0" w:type="auto"/>
+        <w:tblLook w:val="04A0" w:firstRow="1" w:lastRow="0" w:firstColumn="1" w:lastColumn="0" w:noHBand="0" w:noVBand="1"/>
+      </w:tblPr>
+      <w:tblGrid>
+        <w:gridCol w:w="9350"/>
+      </w:tblGrid>
+      <w:tr>
+        <w:tc>
+          <w:tcPr>
+            <w:tcW w:w="9350" w:type="dxa"/>
+          </w:tcPr>
+          <w:p>
+            <w:pPr>
+              <w:rPr>
+                <w:lang w:val="nb-NO"/>
+              </w:rPr>
+            </w:pPr>
+          </w:p>
+        </w:tc>
+      </w:tr>
+      <w:tr>
+        <w:tc>
+          <w:tcPr>
+            <w:tcW w:w="9350" w:type="dxa"/>
+          </w:tcPr>
+          <w:p>
+            <w:pPr>
+              <w:rPr>
+                <w:b/>
+                <w:bCs/>
+                <w:lang w:val="nb-NO"/>
+              </w:rPr>
+            </w:pPr>
+            <w:r>
+              <w:rPr>
+                <w:b/>
+                <w:bCs/>
+                <w:lang w:val="nb-NO"/>
+              </w:rPr>
+              <w:t>Hva gjorde jeg i dag?</w:t>
+            </w:r>
+          </w:p>
+        </w:tc>
+      </w:tr>
+      <w:tr>
+        <w:tc>
+          <w:tcPr>
+            <w:tcW w:w="9350" w:type="dxa"/>
+          </w:tcPr>
+          <w:p>
+            <w:pPr>
+              <w:rPr>
+                <w:lang w:val="nb-NO"/>
+              </w:rPr>
+            </w:pPr>
+            <w:r>
+              <w:rPr>
+                <w:lang w:val="nb-NO"/>
+              </w:rPr>
+              <w:t xml:space="preserve">I dag har jeg lagd mekanisk og litt map. Jeg har gjort så man kan dubblejumpe når man har 13 coins. </w:t>
+            </w:r>
+          </w:p>
+        </w:tc>
+      </w:tr>
+      <w:tr>
+        <w:tc>
+          <w:tcPr>
+            <w:tcW w:w="9350" w:type="dxa"/>
+          </w:tcPr>
+          <w:p>
+            <w:pPr>
+              <w:rPr>
+                <w:b/>
+                <w:bCs/>
+                <w:lang w:val="nb-NO"/>
+              </w:rPr>
+            </w:pPr>
+            <w:r>
+              <w:rPr>
+                <w:b/>
+                <w:bCs/>
+                <w:lang w:val="nb-NO"/>
+              </w:rPr>
+              <w:t>Hva trenger jeg hjelp med?</w:t>
+            </w:r>
+          </w:p>
+        </w:tc>
+      </w:tr>
+      <w:tr>
+        <w:tc>
+          <w:tcPr>
+            <w:tcW w:w="9350" w:type="dxa"/>
+          </w:tcPr>
+          <w:p>
+            <w:pPr>
+              <w:rPr>
+                <w:lang w:val="nb-NO"/>
+              </w:rPr>
+            </w:pPr>
+            <w:r>
+              <w:rPr>
+                <w:lang w:val="nb-NO"/>
+              </w:rPr>
+              <w:t>ingenting</w:t>
+            </w:r>
+          </w:p>
+        </w:tc>
+      </w:tr>
+      <w:tr>
+        <w:tc>
+          <w:tcPr>
+            <w:tcW w:w="9350" w:type="dxa"/>
+          </w:tcPr>
+          <w:p>
+            <w:pPr>
+              <w:rPr>
+                <w:b/>
+                <w:bCs/>
+                <w:lang w:val="nb-NO"/>
+              </w:rPr>
+            </w:pPr>
+            <w:r>
+              <w:rPr>
+                <w:b/>
+                <w:bCs/>
+                <w:lang w:val="nb-NO"/>
+              </w:rPr>
+              <w:t>Hva skal jeg neste gang?</w:t>
+            </w:r>
+          </w:p>
+        </w:tc>
+      </w:tr>
+      <w:tr>
+        <w:tc>
+          <w:tcPr>
+            <w:tcW w:w="9350" w:type="dxa"/>
+          </w:tcPr>
+          <w:p>
+            <w:pPr>
+              <w:rPr>
+                <w:lang w:val="nb-NO"/>
+              </w:rPr>
+            </w:pPr>
+            <w:r>
+              <w:rPr>
+                <w:lang w:val="nb-NO"/>
+              </w:rPr>
+              <w:t>utvide</w:t>
+            </w:r>
+          </w:p>
+        </w:tc>
+      </w:tr>
+    </w:tbl>
     <w:p>
       <w:pPr>
         <w:rPr>
@@ -2215,16 +2397,9 @@
 <file path=customXml/itemProps1.xml><?xml version="1.0" encoding="utf-8"?>
 <ds:datastoreItem xmlns:ds="http://schemas.openxmlformats.org/officeDocument/2006/customXml" ds:itemID="{96AA7AA6-0ECE-43E6-845A-CB3166E016CF}">
   <ds:schemaRefs>
-    <ds:schemaRef ds:uri="b3f95345-c0a2-40c1-871e-80ea0597a99d"/>
-    <ds:schemaRef ds:uri="http://schemas.openxmlformats.org/package/2006/metadata/core-properties"/>
-    <ds:schemaRef ds:uri="http://purl.org/dc/terms/"/>
+    <ds:schemaRef ds:uri="http://schemas.microsoft.com/office/2006/metadata/properties"/>
     <ds:schemaRef ds:uri="http://schemas.microsoft.com/office/infopath/2007/PartnerControls"/>
-    <ds:schemaRef ds:uri="http://schemas.microsoft.com/office/2006/documentManagement/types"/>
-    <ds:schemaRef ds:uri="http://purl.org/dc/elements/1.1/"/>
-    <ds:schemaRef ds:uri="http://www.w3.org/XML/1998/namespace"/>
-    <ds:schemaRef ds:uri="http://purl.org/dc/dcmitype/"/>
     <ds:schemaRef ds:uri="007db280-cf48-4941-bb17-a0f1404c6055"/>
-    <ds:schemaRef ds:uri="http://schemas.microsoft.com/office/2006/metadata/properties"/>
   </ds:schemaRefs>
 </ds:datastoreItem>
 </file>

</xml_diff>